<commit_message>
feat: Add progress #2 'Application, Givelify'
</commit_message>
<xml_diff>
--- a/personal_statements/Givelify/letter.docx
+++ b/personal_statements/Givelify/letter.docx
@@ -201,7 +201,23 @@
           <w:rFonts w:eastAsia="Times New Roman" w:cstheme="minorHAnsi"/>
           <w:color w:val="000000"/>
         </w:rPr>
-        <w:t>Analytical skills gained through Bachelor’s degree in physics</w:t>
+        <w:t xml:space="preserve">Analytical skills gained through </w:t>
+      </w:r>
+      <w:proofErr w:type="gramStart"/>
+      <w:r>
+        <w:rPr>
+          <w:rFonts w:eastAsia="Times New Roman" w:cstheme="minorHAnsi"/>
+          <w:color w:val="000000"/>
+        </w:rPr>
+        <w:t>Bachelor’s</w:t>
+      </w:r>
+      <w:proofErr w:type="gramEnd"/>
+      <w:r>
+        <w:rPr>
+          <w:rFonts w:eastAsia="Times New Roman" w:cstheme="minorHAnsi"/>
+          <w:color w:val="000000"/>
+        </w:rPr>
+        <w:t xml:space="preserve"> degree in physics</w:t>
       </w:r>
     </w:p>
     <w:p>
@@ -235,7 +251,21 @@
           <w:rFonts w:eastAsia="Times New Roman" w:cstheme="minorHAnsi"/>
           <w:color w:val="000000"/>
         </w:rPr>
-        <w:t>hands on</w:t>
+        <w:t>hands</w:t>
+      </w:r>
+      <w:r>
+        <w:rPr>
+          <w:rFonts w:eastAsia="Times New Roman" w:cstheme="minorHAnsi"/>
+          <w:color w:val="000000"/>
+        </w:rPr>
+        <w:t>-</w:t>
+      </w:r>
+      <w:r>
+        <w:rPr>
+          <w:rFonts w:eastAsia="Times New Roman" w:cstheme="minorHAnsi"/>
+          <w:color w:val="000000"/>
+        </w:rPr>
+        <w:t>on</w:t>
       </w:r>
       <w:r>
         <w:rPr>

</xml_diff>